<commit_message>
Chapter 2 script completed
</commit_message>
<xml_diff>
--- a/Planning/Fowl Call.docx
+++ b/Planning/Fowl Call.docx
@@ -86,7 +86,13 @@
         <w:t>was</w:t>
       </w:r>
       <w:r>
-        <w:t xml:space="preserve"> discovered by his daughter Ollen who has reached out to him to return for dinner. No evidence was found in the scene of the crime.</w:t>
+        <w:t xml:space="preserve"> discovered by his daughter </w:t>
+      </w:r>
+      <w:r>
+        <w:t>Kale</w:t>
+      </w:r>
+      <w:r>
+        <w:t xml:space="preserve"> who has reached out to him to return for dinner. No evidence was found in the scene of the crime.</w:t>
       </w:r>
     </w:p>
     <w:p>
@@ -1285,7 +1291,13 @@
       </w:r>
       <w:r>
         <w:br/>
-        <w:t xml:space="preserve">My daughter Ollen was the one who found him here. </w:t>
+        <w:t xml:space="preserve">My daughter </w:t>
+      </w:r>
+      <w:r>
+        <w:t>Kale</w:t>
+      </w:r>
+      <w:r>
+        <w:t xml:space="preserve"> was the one who found him here. </w:t>
       </w:r>
       <w:r>
         <w:t>I’m</w:t>
@@ -1300,7 +1312,7 @@
         <w:jc w:val="center"/>
       </w:pPr>
       <w:r>
-        <w:t>Ollen</w:t>
+        <w:t>Kale</w:t>
       </w:r>
       <w:r>
         <w:br/>
@@ -1327,16 +1339,22 @@
         <w:t>I’m</w:t>
       </w:r>
       <w:r>
-        <w:t xml:space="preserve"> here to solve this case. You must be Ollen, it’s a pleasure to meet you.</w:t>
-      </w:r>
-    </w:p>
-    <w:p>
-      <w:pPr>
-        <w:spacing w:line="240" w:lineRule="auto"/>
-        <w:jc w:val="center"/>
-      </w:pPr>
-      <w:r>
-        <w:t>Ollen</w:t>
+        <w:t xml:space="preserve"> here to solve this case. You must be </w:t>
+      </w:r>
+      <w:r>
+        <w:t>Kale</w:t>
+      </w:r>
+      <w:r>
+        <w:t>, it’s a pleasure to meet you.</w:t>
+      </w:r>
+    </w:p>
+    <w:p>
+      <w:pPr>
+        <w:spacing w:line="240" w:lineRule="auto"/>
+        <w:jc w:val="center"/>
+      </w:pPr>
+      <w:r>
+        <w:t>Kale</w:t>
       </w:r>
       <w:r>
         <w:br/>
@@ -1374,7 +1392,7 @@
         <w:jc w:val="center"/>
       </w:pPr>
       <w:r>
-        <w:t>Ollen</w:t>
+        <w:t>Kale</w:t>
       </w:r>
       <w:r>
         <w:br/>
@@ -1417,7 +1435,12 @@
       </w:r>
       <w:r>
         <w:br/>
-        <w:t>Ollen [1]</w:t>
+      </w:r>
+      <w:r>
+        <w:t>Kale</w:t>
+      </w:r>
+      <w:r>
+        <w:t xml:space="preserve"> [1]</w:t>
       </w:r>
       <w:r>
         <w:br/>
@@ -1473,7 +1496,10 @@
         <w:jc w:val="center"/>
       </w:pPr>
       <w:r>
-        <w:t>Ollen [2]</w:t>
+        <w:t>Kale</w:t>
+      </w:r>
+      <w:r>
+        <w:t xml:space="preserve"> [2]</w:t>
       </w:r>
       <w:r>
         <w:br/>
@@ -1504,7 +1530,7 @@
         <w:jc w:val="center"/>
       </w:pPr>
       <w:r>
-        <w:t>Ollen</w:t>
+        <w:t>Kale</w:t>
       </w:r>
       <w:r>
         <w:br/>
@@ -1525,7 +1551,13 @@
         <w:jc w:val="center"/>
       </w:pPr>
       <w:r>
-        <w:t>[Ollen leaves the room]</w:t>
+        <w:t>[</w:t>
+      </w:r>
+      <w:r>
+        <w:t>Kale</w:t>
+      </w:r>
+      <w:r>
+        <w:t xml:space="preserve"> leaves the room]</w:t>
       </w:r>
     </w:p>
     <w:p>
@@ -2102,7 +2134,15 @@
       </w:r>
       <w:proofErr w:type="spellEnd"/>
       <w:r>
-        <w:t xml:space="preserve"> new here but </w:t>
+        <w:t xml:space="preserve"> new </w:t>
+      </w:r>
+      <w:proofErr w:type="gramStart"/>
+      <w:r>
+        <w:t>here</w:t>
+      </w:r>
+      <w:proofErr w:type="gramEnd"/>
+      <w:r>
+        <w:t xml:space="preserve"> but </w:t>
       </w:r>
       <w:proofErr w:type="spellStart"/>
       <w:r>
@@ -2112,12 +2152,993 @@
       <w:r>
         <w:t xml:space="preserve"> never</w:t>
       </w:r>
-    </w:p>
-    <w:p>
-      <w:pPr>
-        <w:spacing w:line="240" w:lineRule="auto"/>
-        <w:jc w:val="center"/>
-      </w:pPr>
+      <w:r>
+        <w:t xml:space="preserve"> seen there face before.</w:t>
+      </w:r>
+      <w:r>
+        <w:br/>
+        <w:t>At least we retrieved more evidence, we couldn’t find anything else on the scene</w:t>
+      </w:r>
+      <w:r>
+        <w:t>….</w:t>
+      </w:r>
+    </w:p>
+    <w:p>
+      <w:pPr>
+        <w:spacing w:line="240" w:lineRule="auto"/>
+        <w:jc w:val="center"/>
+      </w:pPr>
+      <w:r>
+        <w:t>[Player has a chance to look through evidence]</w:t>
+      </w:r>
+    </w:p>
+    <w:p>
+      <w:pPr>
+        <w:spacing w:line="240" w:lineRule="auto"/>
+        <w:jc w:val="center"/>
+      </w:pPr>
+      <w:r>
+        <w:t>Vermont</w:t>
+      </w:r>
+      <w:r>
+        <w:br/>
+      </w:r>
+      <w:r>
+        <w:t xml:space="preserve">All we have are a few coffee beans and a footprint. </w:t>
+      </w:r>
+      <w:r>
+        <w:br/>
+        <w:t xml:space="preserve">Given from the looks of it the culprit must have been an avian of some kind. </w:t>
+      </w:r>
+    </w:p>
+    <w:p>
+      <w:pPr>
+        <w:spacing w:line="240" w:lineRule="auto"/>
+        <w:jc w:val="center"/>
+      </w:pPr>
+      <w:r>
+        <w:t>[Player: Lets stop at the café]</w:t>
+      </w:r>
+    </w:p>
+    <w:p>
+      <w:pPr>
+        <w:spacing w:line="240" w:lineRule="auto"/>
+        <w:jc w:val="center"/>
+      </w:pPr>
+      <w:r>
+        <w:t xml:space="preserve">Vermont </w:t>
+      </w:r>
+      <w:r>
+        <w:br/>
+        <w:t xml:space="preserve">Your right, no sense standing here thinking. </w:t>
+      </w:r>
+    </w:p>
+    <w:p>
+      <w:pPr>
+        <w:spacing w:line="240" w:lineRule="auto"/>
+        <w:jc w:val="center"/>
+      </w:pPr>
+      <w:proofErr w:type="spellStart"/>
+      <w:proofErr w:type="gramStart"/>
+      <w:r>
+        <w:t>Lets</w:t>
+      </w:r>
+      <w:proofErr w:type="spellEnd"/>
+      <w:proofErr w:type="gramEnd"/>
+      <w:r>
+        <w:t xml:space="preserve"> stop at the café and grab a bite.</w:t>
+      </w:r>
+    </w:p>
+    <w:p>
+      <w:pPr>
+        <w:spacing w:line="240" w:lineRule="auto"/>
+        <w:jc w:val="center"/>
+      </w:pPr>
+      <w:r>
+        <w:t xml:space="preserve">[The player and Vermont enter the café and gets started by a loud </w:t>
+      </w:r>
+      <w:proofErr w:type="spellStart"/>
+      <w:r>
+        <w:t>squak</w:t>
+      </w:r>
+      <w:proofErr w:type="spellEnd"/>
+      <w:r>
+        <w:t>]</w:t>
+      </w:r>
+    </w:p>
+    <w:p>
+      <w:pPr>
+        <w:spacing w:line="240" w:lineRule="auto"/>
+        <w:jc w:val="center"/>
+      </w:pPr>
+      <w:r>
+        <w:lastRenderedPageBreak/>
+        <w:t>??</w:t>
+      </w:r>
+      <w:r>
+        <w:br/>
+        <w:t xml:space="preserve">Number 94, Caramel Latter extra cream </w:t>
+      </w:r>
+      <w:proofErr w:type="gramStart"/>
+      <w:r>
+        <w:t>hold</w:t>
+      </w:r>
+      <w:proofErr w:type="gramEnd"/>
+      <w:r>
+        <w:t xml:space="preserve"> the sugar!</w:t>
+      </w:r>
+    </w:p>
+    <w:p>
+      <w:pPr>
+        <w:spacing w:line="240" w:lineRule="auto"/>
+        <w:jc w:val="center"/>
+      </w:pPr>
+      <w:r>
+        <w:t>Vermont</w:t>
+      </w:r>
+      <w:r>
+        <w:br/>
+        <w:t>Wow, wasn’t what I was prepared for</w:t>
+      </w:r>
+      <w:r>
+        <w:t>.</w:t>
+      </w:r>
+    </w:p>
+    <w:p>
+      <w:pPr>
+        <w:spacing w:line="240" w:lineRule="auto"/>
+        <w:jc w:val="center"/>
+      </w:pPr>
+      <w:r>
+        <w:t>[A chatty barista is spotted behind the register]</w:t>
+      </w:r>
+    </w:p>
+    <w:p>
+      <w:pPr>
+        <w:spacing w:line="240" w:lineRule="auto"/>
+        <w:jc w:val="center"/>
+      </w:pPr>
+      <w:r>
+        <w:t>Cyrus</w:t>
+      </w:r>
+      <w:r>
+        <w:br/>
+        <w:t>There you go Ma’am, thank you for coming to the Wild Roost, enjoy your day! Next in line!</w:t>
+      </w:r>
+    </w:p>
+    <w:p>
+      <w:pPr>
+        <w:spacing w:line="240" w:lineRule="auto"/>
+        <w:jc w:val="center"/>
+      </w:pPr>
+      <w:r>
+        <w:t>Vermont</w:t>
+      </w:r>
+      <w:r>
+        <w:br/>
+        <w:t>Hi, Can I have a Large Green tea, no sugar please. What would you like [Player]</w:t>
+      </w:r>
+      <w:r>
+        <w:br/>
+        <w:t xml:space="preserve">[Player] will have [ </w:t>
+      </w:r>
+      <w:proofErr w:type="gramStart"/>
+      <w:r>
+        <w:t>Choice]</w:t>
+      </w:r>
+      <w:proofErr w:type="gramEnd"/>
+    </w:p>
+    <w:p>
+      <w:pPr>
+        <w:spacing w:line="240" w:lineRule="auto"/>
+        <w:jc w:val="center"/>
+      </w:pPr>
+      <w:proofErr w:type="spellStart"/>
+      <w:r>
+        <w:t>Cryus</w:t>
+      </w:r>
+      <w:proofErr w:type="spellEnd"/>
+      <w:r>
+        <w:br/>
+        <w:t xml:space="preserve">Sure thing, would you like this for here or </w:t>
+      </w:r>
+      <w:proofErr w:type="spellStart"/>
+      <w:r>
+        <w:t>togo</w:t>
+      </w:r>
+      <w:proofErr w:type="spellEnd"/>
+      <w:r>
+        <w:t>?</w:t>
+      </w:r>
+    </w:p>
+    <w:p>
+      <w:pPr>
+        <w:spacing w:line="240" w:lineRule="auto"/>
+        <w:jc w:val="center"/>
+      </w:pPr>
+      <w:r>
+        <w:t>Vermont</w:t>
+      </w:r>
+      <w:r>
+        <w:br/>
+        <w:t>Here please</w:t>
+      </w:r>
+    </w:p>
+    <w:p>
+      <w:pPr>
+        <w:spacing w:line="240" w:lineRule="auto"/>
+        <w:jc w:val="center"/>
+      </w:pPr>
+      <w:r>
+        <w:t>Cyrus</w:t>
+      </w:r>
+      <w:r>
+        <w:br/>
+      </w:r>
+      <w:proofErr w:type="spellStart"/>
+      <w:r>
+        <w:t>Heres</w:t>
+      </w:r>
+      <w:proofErr w:type="spellEnd"/>
+      <w:r>
+        <w:t xml:space="preserve"> your number, we’ll deliver your order to your seat when ready!</w:t>
+      </w:r>
+    </w:p>
+    <w:p>
+      <w:pPr>
+        <w:spacing w:line="240" w:lineRule="auto"/>
+        <w:jc w:val="center"/>
+      </w:pPr>
+      <w:r>
+        <w:t>Vermont</w:t>
+      </w:r>
+      <w:r>
+        <w:br/>
+        <w:t>Thank you</w:t>
+      </w:r>
+    </w:p>
+    <w:p>
+      <w:pPr>
+        <w:spacing w:line="240" w:lineRule="auto"/>
+        <w:jc w:val="center"/>
+      </w:pPr>
+      <w:r>
+        <w:t>[Player and Vermont sit at table with their table number erect on the table]</w:t>
+      </w:r>
+    </w:p>
+    <w:p>
+      <w:pPr>
+        <w:spacing w:line="240" w:lineRule="auto"/>
+        <w:jc w:val="center"/>
+      </w:pPr>
+      <w:r>
+        <w:t>Vermont</w:t>
+      </w:r>
+      <w:r>
+        <w:br/>
+        <w:t>Not a fan of coming to this place, it smells weird.</w:t>
+      </w:r>
+    </w:p>
+    <w:p>
+      <w:pPr>
+        <w:spacing w:line="240" w:lineRule="auto"/>
+        <w:jc w:val="center"/>
+      </w:pPr>
+      <w:r>
+        <w:t>[Player: Smells fine to me. | Is it the coffee | That’s weird]</w:t>
+      </w:r>
+    </w:p>
+    <w:p>
+      <w:pPr>
+        <w:spacing w:line="240" w:lineRule="auto"/>
+        <w:jc w:val="center"/>
+      </w:pPr>
+      <w:r>
+        <w:t>Vermont</w:t>
+      </w:r>
+      <w:r>
+        <w:br/>
+      </w:r>
+      <w:proofErr w:type="spellStart"/>
+      <w:r>
+        <w:t>Ive</w:t>
+      </w:r>
+      <w:proofErr w:type="spellEnd"/>
+      <w:r>
+        <w:t xml:space="preserve"> been here before since I moved.</w:t>
+      </w:r>
+      <w:r>
+        <w:br/>
+        <w:t xml:space="preserve">For some reason the coffee just </w:t>
+      </w:r>
+      <w:proofErr w:type="spellStart"/>
+      <w:r>
+        <w:t>reaks</w:t>
+      </w:r>
+      <w:proofErr w:type="spellEnd"/>
+      <w:r>
+        <w:t>…</w:t>
+      </w:r>
+      <w:proofErr w:type="spellStart"/>
+      <w:r>
+        <w:t>Ive</w:t>
+      </w:r>
+      <w:proofErr w:type="spellEnd"/>
+      <w:r>
+        <w:t xml:space="preserve"> had coffee </w:t>
+      </w:r>
+      <w:proofErr w:type="spellStart"/>
+      <w:r>
+        <w:t xml:space="preserve">else </w:t>
+      </w:r>
+      <w:proofErr w:type="gramStart"/>
+      <w:r>
+        <w:t>where</w:t>
+      </w:r>
+      <w:proofErr w:type="spellEnd"/>
+      <w:proofErr w:type="gramEnd"/>
+      <w:r>
+        <w:t xml:space="preserve"> but </w:t>
+      </w:r>
+      <w:r>
+        <w:t>this café is just, not for me</w:t>
+      </w:r>
+      <w:r>
+        <w:br/>
+        <w:t>Although that barista… noticed anything weird about them [Player]</w:t>
+      </w:r>
+    </w:p>
+    <w:p>
+      <w:pPr>
+        <w:spacing w:line="240" w:lineRule="auto"/>
+        <w:jc w:val="center"/>
+      </w:pPr>
+      <w:r>
+        <w:t>[Player mentions their feet]</w:t>
+      </w:r>
+    </w:p>
+    <w:p>
+      <w:pPr>
+        <w:spacing w:line="240" w:lineRule="auto"/>
+        <w:jc w:val="center"/>
+      </w:pPr>
+      <w:r>
+        <w:t>Vermont</w:t>
+      </w:r>
+      <w:r>
+        <w:br/>
+        <w:t xml:space="preserve">Precisely, </w:t>
+      </w:r>
+      <w:proofErr w:type="spellStart"/>
+      <w:r>
+        <w:t>theyre</w:t>
+      </w:r>
+      <w:proofErr w:type="spellEnd"/>
+      <w:r>
+        <w:t xml:space="preserve"> an avian with </w:t>
+      </w:r>
+      <w:proofErr w:type="gramStart"/>
+      <w:r>
+        <w:t>an</w:t>
+      </w:r>
+      <w:proofErr w:type="gramEnd"/>
+      <w:r>
+        <w:t xml:space="preserve"> similar footprint to the evidence we retrieved at Town Hall. We should speak to them</w:t>
+      </w:r>
+    </w:p>
+    <w:p>
+      <w:pPr>
+        <w:spacing w:line="240" w:lineRule="auto"/>
+        <w:jc w:val="center"/>
+      </w:pPr>
+      <w:r>
+        <w:t>[Player: We should leave them alone | Invite them to the table | Just enjoy your drink]</w:t>
+      </w:r>
+    </w:p>
+    <w:p>
+      <w:pPr>
+        <w:spacing w:line="240" w:lineRule="auto"/>
+        <w:jc w:val="center"/>
+      </w:pPr>
+      <w:r>
+        <w:t>Cyrus</w:t>
+      </w:r>
+      <w:r>
+        <w:br/>
+        <w:t>There you go, one green tea and a [Drink choice]</w:t>
+      </w:r>
+    </w:p>
+    <w:p>
+      <w:pPr>
+        <w:spacing w:line="240" w:lineRule="auto"/>
+        <w:jc w:val="center"/>
+      </w:pPr>
+      <w:r>
+        <w:t>Vermont</w:t>
+      </w:r>
+      <w:r>
+        <w:br/>
+        <w:t>This is a stunning design, sir, did you make this?</w:t>
+      </w:r>
+    </w:p>
+    <w:p>
+      <w:pPr>
+        <w:spacing w:line="240" w:lineRule="auto"/>
+        <w:jc w:val="center"/>
+      </w:pPr>
+      <w:r>
+        <w:t>Cyrus</w:t>
+      </w:r>
+      <w:r>
+        <w:br/>
+        <w:t xml:space="preserve">Oh thank you I did, </w:t>
+      </w:r>
+      <w:proofErr w:type="spellStart"/>
+      <w:r>
+        <w:t>Ive</w:t>
+      </w:r>
+      <w:proofErr w:type="spellEnd"/>
+      <w:r>
+        <w:t xml:space="preserve"> been working on my technique since I started working here *squawk*</w:t>
+      </w:r>
+    </w:p>
+    <w:p>
+      <w:pPr>
+        <w:spacing w:line="240" w:lineRule="auto"/>
+        <w:jc w:val="center"/>
+      </w:pPr>
+      <w:r>
+        <w:t>Vermont</w:t>
+      </w:r>
+      <w:r>
+        <w:br/>
+        <w:t>Please, do take a seat with us. We’d love to learn more.</w:t>
+      </w:r>
+    </w:p>
+    <w:p>
+      <w:pPr>
+        <w:spacing w:line="240" w:lineRule="auto"/>
+        <w:jc w:val="center"/>
+      </w:pPr>
+      <w:r>
+        <w:t>Cyrus hesitates</w:t>
+      </w:r>
+    </w:p>
+    <w:p>
+      <w:pPr>
+        <w:spacing w:line="240" w:lineRule="auto"/>
+        <w:jc w:val="center"/>
+      </w:pPr>
+      <w:r>
+        <w:t>Cyrus</w:t>
+      </w:r>
+      <w:r>
+        <w:br/>
+        <w:t xml:space="preserve">I should probably get back, </w:t>
+      </w:r>
+      <w:proofErr w:type="spellStart"/>
+      <w:r>
+        <w:t>theres</w:t>
+      </w:r>
+      <w:proofErr w:type="spellEnd"/>
+      <w:r>
+        <w:t xml:space="preserve"> probably a few customers waiting in line.</w:t>
+      </w:r>
+    </w:p>
+    <w:p>
+      <w:pPr>
+        <w:spacing w:line="240" w:lineRule="auto"/>
+        <w:jc w:val="center"/>
+      </w:pPr>
+      <w:r>
+        <w:lastRenderedPageBreak/>
+        <w:t>Vermont</w:t>
+      </w:r>
+      <w:r>
+        <w:br/>
+      </w:r>
+      <w:r>
+        <w:t>It seems its just us. I insist.</w:t>
+      </w:r>
+    </w:p>
+    <w:p>
+      <w:pPr>
+        <w:spacing w:line="240" w:lineRule="auto"/>
+        <w:jc w:val="center"/>
+      </w:pPr>
+      <w:r>
+        <w:t>Cyrus squawks then take a seat</w:t>
+      </w:r>
+    </w:p>
+    <w:p>
+      <w:pPr>
+        <w:spacing w:line="240" w:lineRule="auto"/>
+        <w:jc w:val="center"/>
+      </w:pPr>
+      <w:r>
+        <w:t xml:space="preserve">Vermont sips </w:t>
+      </w:r>
+      <w:proofErr w:type="spellStart"/>
+      <w:r>
+        <w:t>theyre</w:t>
+      </w:r>
+      <w:proofErr w:type="spellEnd"/>
+      <w:r>
+        <w:t xml:space="preserve"> drink. </w:t>
+      </w:r>
+    </w:p>
+    <w:p>
+      <w:pPr>
+        <w:spacing w:line="240" w:lineRule="auto"/>
+        <w:jc w:val="center"/>
+      </w:pPr>
+      <w:r>
+        <w:t>Vermont</w:t>
+      </w:r>
+      <w:r>
+        <w:br/>
+        <w:t xml:space="preserve">A fine brew sir. I usually make my own tea at </w:t>
+      </w:r>
+      <w:proofErr w:type="gramStart"/>
+      <w:r>
+        <w:t>home</w:t>
+      </w:r>
+      <w:proofErr w:type="gramEnd"/>
+      <w:r>
+        <w:t xml:space="preserve"> but this is well done. Is this a popular drink here?</w:t>
+      </w:r>
+    </w:p>
+    <w:p>
+      <w:pPr>
+        <w:spacing w:line="240" w:lineRule="auto"/>
+        <w:jc w:val="center"/>
+      </w:pPr>
+      <w:r>
+        <w:t>Cyrus</w:t>
+      </w:r>
+      <w:r>
+        <w:br/>
+        <w:t>Thank you and yeah it is, we usually have a bunch of customers coming in for it. But our most popular drink is our expresso</w:t>
+      </w:r>
+    </w:p>
+    <w:p>
+      <w:pPr>
+        <w:spacing w:line="240" w:lineRule="auto"/>
+        <w:jc w:val="center"/>
+      </w:pPr>
+      <w:r>
+        <w:t>Vermont</w:t>
+      </w:r>
+      <w:r>
+        <w:br/>
+        <w:t xml:space="preserve">People really love </w:t>
+      </w:r>
+      <w:proofErr w:type="spellStart"/>
+      <w:r>
+        <w:t>theyre</w:t>
+      </w:r>
+      <w:proofErr w:type="spellEnd"/>
+      <w:r>
+        <w:t xml:space="preserve"> coffee here</w:t>
+      </w:r>
+    </w:p>
+    <w:p>
+      <w:pPr>
+        <w:spacing w:line="240" w:lineRule="auto"/>
+        <w:jc w:val="center"/>
+      </w:pPr>
+      <w:r>
+        <w:t>Cyrus squawk in excitement</w:t>
+      </w:r>
+    </w:p>
+    <w:p>
+      <w:pPr>
+        <w:spacing w:line="240" w:lineRule="auto"/>
+        <w:jc w:val="center"/>
+      </w:pPr>
+      <w:r>
+        <w:t>Cyrus</w:t>
+      </w:r>
+      <w:r>
+        <w:br/>
+        <w:t xml:space="preserve">Would you blame </w:t>
+      </w:r>
+      <w:proofErr w:type="gramStart"/>
+      <w:r>
+        <w:t>them,</w:t>
+      </w:r>
+      <w:proofErr w:type="gramEnd"/>
+      <w:r>
+        <w:t xml:space="preserve"> its so popular even Kale stops by for her morning brew. </w:t>
+      </w:r>
+      <w:proofErr w:type="spellStart"/>
+      <w:r>
+        <w:t>Havent</w:t>
+      </w:r>
+      <w:proofErr w:type="spellEnd"/>
+      <w:r>
+        <w:t xml:space="preserve"> seen her in a while though, hope she’s okay</w:t>
+      </w:r>
+    </w:p>
+    <w:p>
+      <w:pPr>
+        <w:spacing w:line="240" w:lineRule="auto"/>
+        <w:jc w:val="center"/>
+      </w:pPr>
+      <w:r>
+        <w:t>Vermont</w:t>
+      </w:r>
+      <w:r>
+        <w:br/>
+        <w:t>You know Kale?</w:t>
+      </w:r>
+    </w:p>
+    <w:p>
+      <w:pPr>
+        <w:spacing w:line="240" w:lineRule="auto"/>
+        <w:jc w:val="center"/>
+      </w:pPr>
+      <w:r>
+        <w:t>Cyrus</w:t>
+      </w:r>
+    </w:p>
+    <w:p>
+      <w:pPr>
+        <w:spacing w:line="240" w:lineRule="auto"/>
+        <w:jc w:val="center"/>
+      </w:pPr>
+      <w:r>
+        <w:t xml:space="preserve">Yeah, she’s </w:t>
+      </w:r>
+      <w:r>
+        <w:t>a regular here!</w:t>
+      </w:r>
+      <w:r>
+        <w:t xml:space="preserve"> </w:t>
+      </w:r>
+      <w:r>
+        <w:br/>
+        <w:t>We chat every now and then, she usually stops by after visiting the salon across the street.</w:t>
+      </w:r>
+      <w:r>
+        <w:t xml:space="preserve"> </w:t>
+      </w:r>
+    </w:p>
+    <w:p>
+      <w:pPr>
+        <w:spacing w:line="240" w:lineRule="auto"/>
+        <w:jc w:val="center"/>
+      </w:pPr>
+      <w:r>
+        <w:t>Vermont</w:t>
+      </w:r>
+      <w:r>
+        <w:br/>
+        <w:t xml:space="preserve">You wanted her </w:t>
+      </w:r>
+      <w:proofErr w:type="gramStart"/>
+      <w:r>
+        <w:t>cross</w:t>
+      </w:r>
+      <w:proofErr w:type="gramEnd"/>
+      <w:r>
+        <w:t xml:space="preserve"> the street?</w:t>
+      </w:r>
+    </w:p>
+    <w:p>
+      <w:pPr>
+        <w:spacing w:line="240" w:lineRule="auto"/>
+        <w:jc w:val="center"/>
+      </w:pPr>
+      <w:r>
+        <w:t>Cyrus</w:t>
+      </w:r>
+      <w:r>
+        <w:br/>
+        <w:t>Well yeah, it is a glass window. Usually see people pass by all the time, some even stop by to get a drink.</w:t>
+      </w:r>
+    </w:p>
+    <w:p>
+      <w:pPr>
+        <w:spacing w:line="240" w:lineRule="auto"/>
+        <w:jc w:val="center"/>
+      </w:pPr>
+      <w:r>
+        <w:t>Vermont</w:t>
+      </w:r>
+      <w:r>
+        <w:br/>
+        <w:t>Strange that people get so excited over just some coffee.</w:t>
+      </w:r>
+    </w:p>
+    <w:p>
+      <w:pPr>
+        <w:spacing w:line="240" w:lineRule="auto"/>
+        <w:jc w:val="center"/>
+      </w:pPr>
+      <w:r>
+        <w:t>Cyrus</w:t>
+      </w:r>
+    </w:p>
+    <w:p>
+      <w:pPr>
+        <w:spacing w:line="240" w:lineRule="auto"/>
+        <w:jc w:val="center"/>
+      </w:pPr>
+      <w:r>
+        <w:t>Its not JUST any coffee this is an exotic imported coffee from off the island!</w:t>
+      </w:r>
+      <w:r>
+        <w:br/>
+        <w:t xml:space="preserve">Beans grow here are too </w:t>
+      </w:r>
+      <w:proofErr w:type="gramStart"/>
+      <w:r>
+        <w:t>sweet</w:t>
+      </w:r>
+      <w:proofErr w:type="gramEnd"/>
+      <w:r>
+        <w:t xml:space="preserve"> but folks really love it just the right blend of sweet and bitter. </w:t>
+      </w:r>
+      <w:proofErr w:type="gramStart"/>
+      <w:r>
+        <w:t>[ ]</w:t>
+      </w:r>
+      <w:proofErr w:type="gramEnd"/>
+      <w:r>
+        <w:t xml:space="preserve"> Coffee is one of a kind and were honestly having a hard </w:t>
+      </w:r>
+      <w:proofErr w:type="spellStart"/>
+      <w:r>
+        <w:t>tiem</w:t>
+      </w:r>
+      <w:proofErr w:type="spellEnd"/>
+      <w:r>
+        <w:t xml:space="preserve"> keeping our shelves stocked </w:t>
+      </w:r>
+      <w:proofErr w:type="spellStart"/>
+      <w:r>
+        <w:t>haha</w:t>
+      </w:r>
+      <w:proofErr w:type="spellEnd"/>
+    </w:p>
+    <w:p>
+      <w:pPr>
+        <w:spacing w:line="240" w:lineRule="auto"/>
+        <w:jc w:val="center"/>
+      </w:pPr>
+      <w:r>
+        <w:t>Vermont taps at Player to look down at Cyrus’s feet and take a picture.</w:t>
+      </w:r>
+    </w:p>
+    <w:p>
+      <w:pPr>
+        <w:spacing w:line="240" w:lineRule="auto"/>
+        <w:jc w:val="center"/>
+      </w:pPr>
+      <w:r>
+        <w:t>[Picture acquired]</w:t>
+      </w:r>
+    </w:p>
+    <w:p>
+      <w:pPr>
+        <w:spacing w:line="240" w:lineRule="auto"/>
+        <w:jc w:val="center"/>
+      </w:pPr>
+      <w:r>
+        <w:t>Vermont</w:t>
+      </w:r>
+      <w:r>
+        <w:br/>
+        <w:t xml:space="preserve">Do you know where </w:t>
+      </w:r>
+      <w:proofErr w:type="spellStart"/>
+      <w:r>
+        <w:t>its</w:t>
+      </w:r>
+      <w:proofErr w:type="spellEnd"/>
+      <w:r>
+        <w:t xml:space="preserve"> from?</w:t>
+      </w:r>
+    </w:p>
+    <w:p>
+      <w:pPr>
+        <w:spacing w:line="240" w:lineRule="auto"/>
+        <w:jc w:val="center"/>
+      </w:pPr>
+      <w:r>
+        <w:t>Cyrus</w:t>
+      </w:r>
+    </w:p>
+    <w:p>
+      <w:pPr>
+        <w:spacing w:line="240" w:lineRule="auto"/>
+        <w:jc w:val="center"/>
+      </w:pPr>
+      <w:r>
+        <w:t>Unfortunately</w:t>
+      </w:r>
+      <w:r>
+        <w:t xml:space="preserve">, I only know </w:t>
+      </w:r>
+      <w:proofErr w:type="gramStart"/>
+      <w:r>
+        <w:t>its</w:t>
+      </w:r>
+      <w:proofErr w:type="gramEnd"/>
+      <w:r>
+        <w:t xml:space="preserve"> imported. Though I heard a new coffee plant is being built just off the outskirts of town. </w:t>
+      </w:r>
+      <w:proofErr w:type="gramStart"/>
+      <w:r>
+        <w:t>Its</w:t>
+      </w:r>
+      <w:proofErr w:type="gramEnd"/>
+      <w:r>
+        <w:t xml:space="preserve"> been pretty empty so </w:t>
+      </w:r>
+      <w:proofErr w:type="spellStart"/>
+      <w:r>
+        <w:t>Im</w:t>
+      </w:r>
+      <w:proofErr w:type="spellEnd"/>
+      <w:r>
+        <w:t xml:space="preserve"> glad something new is happening around here.</w:t>
+      </w:r>
+    </w:p>
+    <w:p>
+      <w:pPr>
+        <w:spacing w:line="240" w:lineRule="auto"/>
+        <w:jc w:val="center"/>
+      </w:pPr>
+      <w:r>
+        <w:t>Manager</w:t>
+      </w:r>
+      <w:r>
+        <w:br/>
+        <w:t xml:space="preserve">Cyrus, </w:t>
+      </w:r>
+      <w:proofErr w:type="spellStart"/>
+      <w:r>
+        <w:t>weve</w:t>
+      </w:r>
+      <w:proofErr w:type="spellEnd"/>
+      <w:r>
+        <w:t xml:space="preserve"> got customers coming in!</w:t>
+      </w:r>
+    </w:p>
+    <w:p>
+      <w:pPr>
+        <w:spacing w:line="240" w:lineRule="auto"/>
+        <w:jc w:val="center"/>
+      </w:pPr>
+      <w:r>
+        <w:lastRenderedPageBreak/>
+        <w:t>Cyrus</w:t>
+      </w:r>
+      <w:r>
+        <w:br/>
+        <w:t>That’s my queue. It was nice talking to you all. Enjoy your drink</w:t>
+      </w:r>
+    </w:p>
+    <w:p>
+      <w:pPr>
+        <w:spacing w:line="240" w:lineRule="auto"/>
+        <w:jc w:val="center"/>
+      </w:pPr>
+      <w:r>
+        <w:t>[Cyrus leaves the table.]</w:t>
+      </w:r>
+    </w:p>
+    <w:p>
+      <w:pPr>
+        <w:spacing w:line="240" w:lineRule="auto"/>
+        <w:jc w:val="center"/>
+      </w:pPr>
+      <w:r>
+        <w:t>[Player: Why did you make me take a picture of their feet?]</w:t>
+      </w:r>
+    </w:p>
+    <w:p>
+      <w:pPr>
+        <w:spacing w:line="240" w:lineRule="auto"/>
+        <w:jc w:val="center"/>
+      </w:pPr>
+      <w:r>
+        <w:t>Vermont</w:t>
+      </w:r>
+    </w:p>
+    <w:p>
+      <w:pPr>
+        <w:spacing w:line="240" w:lineRule="auto"/>
+        <w:jc w:val="center"/>
+      </w:pPr>
+      <w:r>
+        <w:t xml:space="preserve">While they are avian, I didn’t want to scare them off by mentioning the murder and showing evidence. </w:t>
+      </w:r>
+      <w:r>
+        <w:br/>
+        <w:t xml:space="preserve">She’s a civilian. We shouldn’t be running around causing mass panic just because were looking for a murderer. The best thing we can do is to keep the peace as best as we can. </w:t>
+      </w:r>
+      <w:r>
+        <w:br/>
+      </w:r>
+    </w:p>
+    <w:p>
+      <w:pPr>
+        <w:spacing w:line="240" w:lineRule="auto"/>
+        <w:jc w:val="center"/>
+      </w:pPr>
+      <w:r>
+        <w:t>[Player shows pictures side by side]</w:t>
+      </w:r>
+    </w:p>
+    <w:p>
+      <w:pPr>
+        <w:pBdr>
+          <w:bottom w:val="single" w:sz="6" w:space="1" w:color="auto"/>
+        </w:pBdr>
+        <w:spacing w:line="240" w:lineRule="auto"/>
+        <w:jc w:val="center"/>
+      </w:pPr>
+      <w:r>
+        <w:t>Vermont</w:t>
+      </w:r>
+      <w:r>
+        <w:br/>
+        <w:t xml:space="preserve">The </w:t>
+      </w:r>
+      <w:proofErr w:type="gramStart"/>
+      <w:r>
+        <w:t>toes</w:t>
+      </w:r>
+      <w:proofErr w:type="gramEnd"/>
+      <w:r>
+        <w:t xml:space="preserve"> on the engraving is vastly different from that young barista. </w:t>
+      </w:r>
+      <w:r>
+        <w:t xml:space="preserve">The nails on the print were well trimmed too. </w:t>
+      </w:r>
+      <w:r>
+        <w:t xml:space="preserve">While the hunch </w:t>
+      </w:r>
+      <w:r>
+        <w:t>about the suspect being avian may be leading us in an interesting direction. Were not making much progress…</w:t>
+      </w:r>
+      <w:r>
+        <w:br/>
+        <w:t xml:space="preserve">The barista had mentioned that Kale stops by here after their spa. Kind of grasping at straws here but I think our next best bet is to check it out. </w:t>
+      </w:r>
+    </w:p>
+    <w:p>
+      <w:pPr>
+        <w:pBdr>
+          <w:bottom w:val="single" w:sz="6" w:space="1" w:color="auto"/>
+        </w:pBdr>
+        <w:spacing w:line="240" w:lineRule="auto"/>
+        <w:jc w:val="center"/>
+      </w:pPr>
+      <w:r>
+        <w:t>CH2 END</w:t>
+      </w:r>
+    </w:p>
+    <w:p>
+      <w:pPr>
+        <w:pBdr>
+          <w:bottom w:val="single" w:sz="6" w:space="1" w:color="auto"/>
+        </w:pBdr>
+        <w:spacing w:line="240" w:lineRule="auto"/>
+        <w:jc w:val="center"/>
+      </w:pPr>
+    </w:p>
+    <w:p>
+      <w:pPr>
+        <w:spacing w:line="240" w:lineRule="auto"/>
+        <w:jc w:val="center"/>
+      </w:pPr>
+      <w:r>
+        <w:t>CH 3</w:t>
+      </w:r>
     </w:p>
     <w:p>
       <w:pPr>
@@ -2150,437 +3171,6 @@
       </w:pPr>
       <w:r>
         <w:t>--------------------------------------------------------------------------------------------------------------------</w:t>
-      </w:r>
-    </w:p>
-    <w:p>
-      <w:pPr>
-        <w:spacing w:line="240" w:lineRule="auto"/>
-        <w:jc w:val="center"/>
-      </w:pPr>
-      <w:r>
-        <w:t>SCRIPT</w:t>
-      </w:r>
-    </w:p>
-    <w:p>
-      <w:pPr>
-        <w:spacing w:line="240" w:lineRule="auto"/>
-        <w:jc w:val="center"/>
-      </w:pPr>
-    </w:p>
-    <w:p>
-      <w:pPr>
-        <w:spacing w:line="240" w:lineRule="auto"/>
-        <w:jc w:val="center"/>
-      </w:pPr>
-      <w:r>
-        <w:lastRenderedPageBreak/>
-        <w:t>It was the dead of dawn on the island of Birchwood, a secluded island home of people who long for a peaceful or just a way to</w:t>
-      </w:r>
-    </w:p>
-    <w:p>
-      <w:pPr>
-        <w:spacing w:line="240" w:lineRule="auto"/>
-        <w:jc w:val="center"/>
-      </w:pPr>
-      <w:r>
-        <w:t>avoid the hustle and bustle of their busy lives. Folks from all around the world vacation on this tranquil island especially all thanks</w:t>
-      </w:r>
-    </w:p>
-    <w:p>
-      <w:pPr>
-        <w:spacing w:line="240" w:lineRule="auto"/>
-        <w:jc w:val="center"/>
-      </w:pPr>
-      <w:r>
-        <w:t xml:space="preserve">to the </w:t>
-      </w:r>
-      <w:r>
-        <w:t>hard work</w:t>
-      </w:r>
-      <w:r>
-        <w:t xml:space="preserve"> of the town's loving mayor.</w:t>
-      </w:r>
-    </w:p>
-    <w:p>
-      <w:pPr>
-        <w:spacing w:line="240" w:lineRule="auto"/>
-        <w:jc w:val="center"/>
-      </w:pPr>
-    </w:p>
-    <w:p>
-      <w:pPr>
-        <w:spacing w:line="240" w:lineRule="auto"/>
-        <w:jc w:val="center"/>
-      </w:pPr>
-      <w:r>
-        <w:t>Ollen</w:t>
-      </w:r>
-    </w:p>
-    <w:p>
-      <w:pPr>
-        <w:spacing w:line="240" w:lineRule="auto"/>
-        <w:jc w:val="center"/>
-      </w:pPr>
-      <w:r>
-        <w:t xml:space="preserve">Dad, </w:t>
-      </w:r>
-      <w:r>
-        <w:t>it’s</w:t>
-      </w:r>
-      <w:r>
-        <w:t xml:space="preserve"> </w:t>
-      </w:r>
-      <w:r>
-        <w:t>going to</w:t>
-      </w:r>
-      <w:r>
-        <w:t xml:space="preserve"> get dark soon. Mom wants you to come to dinner.</w:t>
-      </w:r>
-    </w:p>
-    <w:p>
-      <w:pPr>
-        <w:spacing w:line="240" w:lineRule="auto"/>
-        <w:jc w:val="center"/>
-      </w:pPr>
-    </w:p>
-    <w:p>
-      <w:pPr>
-        <w:spacing w:line="240" w:lineRule="auto"/>
-        <w:jc w:val="center"/>
-      </w:pPr>
-      <w:r>
-        <w:t>*He knocks at the door with no answer</w:t>
-      </w:r>
-    </w:p>
-    <w:p>
-      <w:pPr>
-        <w:spacing w:line="240" w:lineRule="auto"/>
-        <w:jc w:val="center"/>
-      </w:pPr>
-    </w:p>
-    <w:p>
-      <w:pPr>
-        <w:spacing w:line="240" w:lineRule="auto"/>
-        <w:jc w:val="center"/>
-      </w:pPr>
-      <w:r>
-        <w:t>Ollen</w:t>
-      </w:r>
-    </w:p>
-    <w:p>
-      <w:pPr>
-        <w:spacing w:line="240" w:lineRule="auto"/>
-        <w:jc w:val="center"/>
-      </w:pPr>
-      <w:r>
-        <w:t>Dad?</w:t>
-      </w:r>
-    </w:p>
-    <w:p>
-      <w:pPr>
-        <w:spacing w:line="240" w:lineRule="auto"/>
-        <w:jc w:val="center"/>
-      </w:pPr>
-    </w:p>
-    <w:p>
-      <w:pPr>
-        <w:spacing w:line="240" w:lineRule="auto"/>
-        <w:jc w:val="center"/>
-      </w:pPr>
-      <w:r>
-        <w:t>*Ollen peaks through the door and spots the window left open and the curtains gracefully dancing behind his father's chair</w:t>
-      </w:r>
-    </w:p>
-    <w:p>
-      <w:pPr>
-        <w:spacing w:line="240" w:lineRule="auto"/>
-        <w:jc w:val="center"/>
-      </w:pPr>
-      <w:r>
-        <w:t>*Ollen flips the lights revealing the pale remains of his father hunched over his desk</w:t>
-      </w:r>
-    </w:p>
-    <w:p>
-      <w:pPr>
-        <w:spacing w:line="240" w:lineRule="auto"/>
-        <w:jc w:val="center"/>
-      </w:pPr>
-      <w:r>
-        <w:t>*Ollen screams in fright and runs out of the office to report of his findings</w:t>
-      </w:r>
-    </w:p>
-    <w:p>
-      <w:pPr>
-        <w:spacing w:line="240" w:lineRule="auto"/>
-        <w:jc w:val="center"/>
-      </w:pPr>
-    </w:p>
-    <w:p>
-      <w:pPr>
-        <w:spacing w:line="240" w:lineRule="auto"/>
-        <w:jc w:val="center"/>
-      </w:pPr>
-      <w:r>
-        <w:t>Cut to a quiet farm on the outskirts of the town. Vermont is wearing their apron tending to their garden when a large van approaches their porch.</w:t>
-      </w:r>
-    </w:p>
-    <w:p>
-      <w:pPr>
-        <w:spacing w:line="240" w:lineRule="auto"/>
-        <w:jc w:val="center"/>
-      </w:pPr>
-    </w:p>
-    <w:p>
-      <w:pPr>
-        <w:spacing w:line="240" w:lineRule="auto"/>
-        <w:jc w:val="center"/>
-      </w:pPr>
-      <w:r>
-        <w:t>Vermont</w:t>
-      </w:r>
-    </w:p>
-    <w:p>
-      <w:pPr>
-        <w:spacing w:line="240" w:lineRule="auto"/>
-        <w:jc w:val="center"/>
-      </w:pPr>
-      <w:r>
-        <w:t xml:space="preserve">Why hello there! Welcome to </w:t>
-      </w:r>
-      <w:r>
-        <w:t>Lavender</w:t>
-      </w:r>
-      <w:r>
-        <w:t>, can I help you with anything for your visit today?</w:t>
-      </w:r>
-    </w:p>
-    <w:p>
-      <w:pPr>
-        <w:spacing w:line="240" w:lineRule="auto"/>
-        <w:jc w:val="center"/>
-      </w:pPr>
-    </w:p>
-    <w:p>
-      <w:pPr>
-        <w:spacing w:line="240" w:lineRule="auto"/>
-        <w:jc w:val="center"/>
-      </w:pPr>
-      <w:r>
-        <w:t>*A woman wearing all black approaches Vermont</w:t>
-      </w:r>
-    </w:p>
-    <w:p>
-      <w:pPr>
-        <w:spacing w:line="240" w:lineRule="auto"/>
-        <w:jc w:val="center"/>
-      </w:pPr>
-    </w:p>
-    <w:p>
-      <w:pPr>
-        <w:spacing w:line="240" w:lineRule="auto"/>
-        <w:jc w:val="center"/>
-      </w:pPr>
-      <w:r>
-        <w:t>Mdm Hoppins</w:t>
-      </w:r>
-    </w:p>
-    <w:p>
-      <w:pPr>
-        <w:spacing w:line="240" w:lineRule="auto"/>
-        <w:jc w:val="center"/>
-      </w:pPr>
-      <w:r>
-        <w:t>Vermont Sully.</w:t>
-      </w:r>
-    </w:p>
-    <w:p>
-      <w:pPr>
-        <w:spacing w:line="240" w:lineRule="auto"/>
-        <w:jc w:val="center"/>
-      </w:pPr>
-    </w:p>
-    <w:p>
-      <w:pPr>
-        <w:spacing w:line="240" w:lineRule="auto"/>
-        <w:jc w:val="center"/>
-      </w:pPr>
-      <w:r>
-        <w:t xml:space="preserve">Vermont </w:t>
-      </w:r>
-      <w:r>
-        <w:t>get</w:t>
-      </w:r>
-      <w:r>
-        <w:t>s taken back by the sudden mention of their name but looks curiously at the veiled woman</w:t>
-      </w:r>
-    </w:p>
-    <w:p>
-      <w:pPr>
-        <w:spacing w:line="240" w:lineRule="auto"/>
-        <w:jc w:val="center"/>
-      </w:pPr>
-    </w:p>
-    <w:p>
-      <w:pPr>
-        <w:spacing w:line="240" w:lineRule="auto"/>
-        <w:jc w:val="center"/>
-      </w:pPr>
-      <w:r>
-        <w:t>Vermont</w:t>
-      </w:r>
-    </w:p>
-    <w:p>
-      <w:pPr>
-        <w:spacing w:line="240" w:lineRule="auto"/>
-        <w:jc w:val="center"/>
-      </w:pPr>
-      <w:r>
-        <w:t>It’s</w:t>
-      </w:r>
-      <w:r>
-        <w:t xml:space="preserve"> not often that </w:t>
-      </w:r>
-      <w:r>
-        <w:t>I’m</w:t>
-      </w:r>
-      <w:r>
-        <w:t xml:space="preserve"> called by my full name, Madam Hoppins.</w:t>
-      </w:r>
-    </w:p>
-    <w:p>
-      <w:pPr>
-        <w:spacing w:line="240" w:lineRule="auto"/>
-        <w:jc w:val="center"/>
-      </w:pPr>
-    </w:p>
-    <w:p>
-      <w:pPr>
-        <w:spacing w:line="240" w:lineRule="auto"/>
-        <w:jc w:val="center"/>
-      </w:pPr>
-      <w:r>
-        <w:lastRenderedPageBreak/>
-        <w:t>Mdm Hoppins</w:t>
-      </w:r>
-    </w:p>
-    <w:p>
-      <w:pPr>
-        <w:spacing w:line="240" w:lineRule="auto"/>
-        <w:jc w:val="center"/>
-      </w:pPr>
-      <w:r>
-        <w:t xml:space="preserve">Excuse my rudeness, but </w:t>
-      </w:r>
-      <w:r>
-        <w:t>I’m</w:t>
-      </w:r>
-      <w:r>
-        <w:t xml:space="preserve"> in dire need of your services.</w:t>
-      </w:r>
-    </w:p>
-    <w:p>
-      <w:pPr>
-        <w:spacing w:line="240" w:lineRule="auto"/>
-        <w:jc w:val="center"/>
-      </w:pPr>
-    </w:p>
-    <w:p>
-      <w:pPr>
-        <w:spacing w:line="240" w:lineRule="auto"/>
-        <w:jc w:val="center"/>
-      </w:pPr>
-      <w:r>
-        <w:t>Vermont turns their back on them and tends to their trees</w:t>
-      </w:r>
-    </w:p>
-    <w:p>
-      <w:pPr>
-        <w:spacing w:line="240" w:lineRule="auto"/>
-        <w:jc w:val="center"/>
-      </w:pPr>
-    </w:p>
-    <w:p>
-      <w:pPr>
-        <w:spacing w:line="240" w:lineRule="auto"/>
-        <w:jc w:val="center"/>
-      </w:pPr>
-      <w:r>
-        <w:t>Mdm Hoppins</w:t>
-      </w:r>
-    </w:p>
-    <w:p>
-      <w:pPr>
-        <w:spacing w:line="240" w:lineRule="auto"/>
-        <w:jc w:val="center"/>
-      </w:pPr>
-      <w:r>
-        <w:t xml:space="preserve">I know this is probably something you </w:t>
-      </w:r>
-      <w:r>
-        <w:t>don’t</w:t>
-      </w:r>
-      <w:r>
-        <w:t xml:space="preserve"> want to hear but...we need you inspector. If you could please just hear me out even for just a moment.</w:t>
-      </w:r>
-    </w:p>
-    <w:p>
-      <w:pPr>
-        <w:spacing w:line="240" w:lineRule="auto"/>
-        <w:jc w:val="center"/>
-      </w:pPr>
-    </w:p>
-    <w:p>
-      <w:pPr>
-        <w:spacing w:line="240" w:lineRule="auto"/>
-        <w:jc w:val="center"/>
-      </w:pPr>
-      <w:r>
-        <w:t xml:space="preserve">Vermont peaks at the </w:t>
-      </w:r>
-      <w:r>
-        <w:t>weeping</w:t>
-      </w:r>
-      <w:r>
-        <w:t xml:space="preserve"> woman and adjusts their posture</w:t>
-      </w:r>
-    </w:p>
-    <w:p>
-      <w:pPr>
-        <w:spacing w:line="240" w:lineRule="auto"/>
-        <w:jc w:val="center"/>
-      </w:pPr>
-      <w:r>
-        <w:t>Vermont</w:t>
-      </w:r>
-    </w:p>
-    <w:p>
-      <w:pPr>
-        <w:spacing w:line="240" w:lineRule="auto"/>
-        <w:jc w:val="center"/>
-      </w:pPr>
-      <w:r>
-        <w:t>... Alright, meet me inside.</w:t>
-      </w:r>
-    </w:p>
-    <w:p>
-      <w:pPr>
-        <w:spacing w:line="240" w:lineRule="auto"/>
-        <w:jc w:val="center"/>
-      </w:pPr>
-    </w:p>
-    <w:p>
-      <w:pPr>
-        <w:spacing w:line="240" w:lineRule="auto"/>
-        <w:jc w:val="center"/>
-      </w:pPr>
-      <w:r>
-        <w:t xml:space="preserve">Vermont </w:t>
-      </w:r>
-      <w:r>
-        <w:t>escorts</w:t>
-      </w:r>
-      <w:r>
-        <w:t xml:space="preserve"> the woman to their office where</w:t>
       </w:r>
     </w:p>
     <w:p/>

</xml_diff>

<commit_message>
Additional work notes added
</commit_message>
<xml_diff>
--- a/Planning/Fowl Call.docx
+++ b/Planning/Fowl Call.docx
@@ -19,12 +19,6 @@
       <w:r>
         <w:t>Genre: Mystery, Adventure</w:t>
       </w:r>
-    </w:p>
-    <w:p>
-      <w:pPr>
-        <w:spacing w:line="240" w:lineRule="auto"/>
-        <w:jc w:val="center"/>
-      </w:pPr>
     </w:p>
     <w:p>
       <w:pPr>
@@ -417,16 +411,16 @@
         <w:jc w:val="center"/>
       </w:pPr>
       <w:r>
+        <w:t>Chief [ If options 1 or 2]</w:t>
+      </w:r>
+    </w:p>
+    <w:p>
+      <w:pPr>
+        <w:spacing w:line="240" w:lineRule="auto"/>
+        <w:jc w:val="center"/>
+      </w:pPr>
+      <w:r>
         <w:lastRenderedPageBreak/>
-        <w:t>Chief [ If options 1 or 2]</w:t>
-      </w:r>
-    </w:p>
-    <w:p>
-      <w:pPr>
-        <w:spacing w:line="240" w:lineRule="auto"/>
-        <w:jc w:val="center"/>
-      </w:pPr>
-      <w:r>
         <w:t>Chief [If option 3]</w:t>
       </w:r>
       <w:r>
@@ -755,26 +749,26 @@
         <w:jc w:val="center"/>
       </w:pPr>
       <w:r>
+        <w:t>Vermont</w:t>
+      </w:r>
+      <w:r>
+        <w:br/>
+        <w:t xml:space="preserve">Pleasure to </w:t>
+      </w:r>
+      <w:r>
+        <w:t>meet</w:t>
+      </w:r>
+      <w:r>
+        <w:t xml:space="preserve"> you detective [Player]. What brings you here?</w:t>
+      </w:r>
+    </w:p>
+    <w:p>
+      <w:pPr>
+        <w:spacing w:line="240" w:lineRule="auto"/>
+        <w:jc w:val="center"/>
+      </w:pPr>
+      <w:r>
         <w:lastRenderedPageBreak/>
-        <w:t>Vermont</w:t>
-      </w:r>
-      <w:r>
-        <w:br/>
-        <w:t xml:space="preserve">Pleasure to </w:t>
-      </w:r>
-      <w:r>
-        <w:t>meet</w:t>
-      </w:r>
-      <w:r>
-        <w:t xml:space="preserve"> you detective [Player]. What brings you here?</w:t>
-      </w:r>
-    </w:p>
-    <w:p>
-      <w:pPr>
-        <w:spacing w:line="240" w:lineRule="auto"/>
-        <w:jc w:val="center"/>
-      </w:pPr>
-      <w:r>
         <w:t xml:space="preserve">[Player] </w:t>
       </w:r>
       <w:r>
@@ -1119,22 +1113,19 @@
         <w:t>won’t</w:t>
       </w:r>
       <w:r>
-        <w:t xml:space="preserve"> do anything, I </w:t>
-      </w:r>
+        <w:t xml:space="preserve"> do anything, I can only trust a true professional to handle this case. </w:t>
+      </w:r>
+      <w:r>
+        <w:t>You came to this town to finally have your freedom and I respect that but please, please help us Inspector Vermont.</w:t>
+      </w:r>
+    </w:p>
+    <w:p>
+      <w:pPr>
+        <w:spacing w:line="240" w:lineRule="auto"/>
+        <w:jc w:val="center"/>
+      </w:pPr>
       <w:r>
         <w:lastRenderedPageBreak/>
-        <w:t xml:space="preserve">can only trust a true professional to handle this case. </w:t>
-      </w:r>
-      <w:r>
-        <w:t>You came to this town to finally have your freedom and I respect that but please, please help us Inspector Vermont.</w:t>
-      </w:r>
-    </w:p>
-    <w:p>
-      <w:pPr>
-        <w:spacing w:line="240" w:lineRule="auto"/>
-        <w:jc w:val="center"/>
-      </w:pPr>
-      <w:r>
         <w:t xml:space="preserve">[ Vermont reflects on the decision and looks at </w:t>
       </w:r>
       <w:r>
@@ -1465,37 +1456,34 @@
         <w:t xml:space="preserve"> so I went to close the windows and wake him up…</w:t>
       </w:r>
       <w:r>
-        <w:t xml:space="preserve">I tried </w:t>
-      </w:r>
+        <w:t xml:space="preserve">I tried nudging him to wake him </w:t>
+      </w:r>
+      <w:r>
+        <w:t>up,</w:t>
+      </w:r>
+      <w:r>
+        <w:t xml:space="preserve"> but he didn’t move. His body flipped to the </w:t>
+      </w:r>
+      <w:r>
+        <w:t>side,</w:t>
+      </w:r>
+      <w:r>
+        <w:t xml:space="preserve"> and he was limp without a sign of life in his eyes. I </w:t>
+      </w:r>
+      <w:r>
+        <w:t>rushed</w:t>
+      </w:r>
+      <w:r>
+        <w:t xml:space="preserve"> to mom and that was all I saw.</w:t>
+      </w:r>
+    </w:p>
+    <w:p>
+      <w:pPr>
+        <w:spacing w:line="240" w:lineRule="auto"/>
+        <w:jc w:val="center"/>
+      </w:pPr>
       <w:r>
         <w:lastRenderedPageBreak/>
-        <w:t xml:space="preserve">nudging him to wake him </w:t>
-      </w:r>
-      <w:r>
-        <w:t>up,</w:t>
-      </w:r>
-      <w:r>
-        <w:t xml:space="preserve"> but he didn’t move. His body flipped to the </w:t>
-      </w:r>
-      <w:r>
-        <w:t>side,</w:t>
-      </w:r>
-      <w:r>
-        <w:t xml:space="preserve"> and he was limp without a sign of life in his eyes. I </w:t>
-      </w:r>
-      <w:r>
-        <w:t>rushed</w:t>
-      </w:r>
-      <w:r>
-        <w:t xml:space="preserve"> to mom and that was all I saw.</w:t>
-      </w:r>
-    </w:p>
-    <w:p>
-      <w:pPr>
-        <w:spacing w:line="240" w:lineRule="auto"/>
-        <w:jc w:val="center"/>
-      </w:pPr>
-      <w:r>
         <w:t>Kale</w:t>
       </w:r>
       <w:r>
@@ -1849,25 +1837,25 @@
         <w:jc w:val="center"/>
       </w:pPr>
       <w:r>
+        <w:t>Vermont</w:t>
+      </w:r>
+    </w:p>
+    <w:p>
+      <w:pPr>
+        <w:spacing w:line="240" w:lineRule="auto"/>
+        <w:jc w:val="center"/>
+      </w:pPr>
+      <w:r>
+        <w:t>Who are you?</w:t>
+      </w:r>
+    </w:p>
+    <w:p>
+      <w:pPr>
+        <w:spacing w:line="240" w:lineRule="auto"/>
+        <w:jc w:val="center"/>
+      </w:pPr>
+      <w:r>
         <w:lastRenderedPageBreak/>
-        <w:t>Vermont</w:t>
-      </w:r>
-    </w:p>
-    <w:p>
-      <w:pPr>
-        <w:spacing w:line="240" w:lineRule="auto"/>
-        <w:jc w:val="center"/>
-      </w:pPr>
-      <w:r>
-        <w:t>Who are you?</w:t>
-      </w:r>
-    </w:p>
-    <w:p>
-      <w:pPr>
-        <w:spacing w:line="240" w:lineRule="auto"/>
-        <w:jc w:val="center"/>
-      </w:pPr>
-      <w:r>
         <w:t>Diesel</w:t>
       </w:r>
       <w:r>
@@ -2153,7 +2141,15 @@
         <w:t xml:space="preserve"> never</w:t>
       </w:r>
       <w:r>
-        <w:t xml:space="preserve"> seen there face before.</w:t>
+        <w:t xml:space="preserve"> seen </w:t>
+      </w:r>
+      <w:proofErr w:type="spellStart"/>
+      <w:r>
+        <w:t>there</w:t>
+      </w:r>
+      <w:proofErr w:type="spellEnd"/>
+      <w:r>
+        <w:t xml:space="preserve"> face before.</w:t>
       </w:r>
       <w:r>
         <w:br/>
@@ -2252,28 +2248,28 @@
         <w:jc w:val="center"/>
       </w:pPr>
       <w:r>
+        <w:t>??</w:t>
+      </w:r>
+      <w:r>
+        <w:br/>
+        <w:t xml:space="preserve">Number 94, Caramel Latter extra cream </w:t>
+      </w:r>
+      <w:proofErr w:type="gramStart"/>
+      <w:r>
+        <w:t>hold</w:t>
+      </w:r>
+      <w:proofErr w:type="gramEnd"/>
+      <w:r>
+        <w:t xml:space="preserve"> the sugar!</w:t>
+      </w:r>
+    </w:p>
+    <w:p>
+      <w:pPr>
+        <w:spacing w:line="240" w:lineRule="auto"/>
+        <w:jc w:val="center"/>
+      </w:pPr>
+      <w:r>
         <w:lastRenderedPageBreak/>
-        <w:t>??</w:t>
-      </w:r>
-      <w:r>
-        <w:br/>
-        <w:t xml:space="preserve">Number 94, Caramel Latter extra cream </w:t>
-      </w:r>
-      <w:proofErr w:type="gramStart"/>
-      <w:r>
-        <w:t>hold</w:t>
-      </w:r>
-      <w:proofErr w:type="gramEnd"/>
-      <w:r>
-        <w:t xml:space="preserve"> the sugar!</w:t>
-      </w:r>
-    </w:p>
-    <w:p>
-      <w:pPr>
-        <w:spacing w:line="240" w:lineRule="auto"/>
-        <w:jc w:val="center"/>
-      </w:pPr>
-      <w:r>
         <w:t>Vermont</w:t>
       </w:r>
       <w:r>
@@ -2631,22 +2627,22 @@
         <w:jc w:val="center"/>
       </w:pPr>
       <w:r>
+        <w:t>Vermont</w:t>
+      </w:r>
+      <w:r>
+        <w:br/>
+      </w:r>
+      <w:r>
+        <w:t>It seems its just us. I insist.</w:t>
+      </w:r>
+    </w:p>
+    <w:p>
+      <w:pPr>
+        <w:spacing w:line="240" w:lineRule="auto"/>
+        <w:jc w:val="center"/>
+      </w:pPr>
+      <w:r>
         <w:lastRenderedPageBreak/>
-        <w:t>Vermont</w:t>
-      </w:r>
-      <w:r>
-        <w:br/>
-      </w:r>
-      <w:r>
-        <w:t>It seems its just us. I insist.</w:t>
-      </w:r>
-    </w:p>
-    <w:p>
-      <w:pPr>
-        <w:spacing w:line="240" w:lineRule="auto"/>
-        <w:jc w:val="center"/>
-      </w:pPr>
-      <w:r>
         <w:t>Cyrus squawks then take a seat</w:t>
       </w:r>
     </w:p>
@@ -3013,29 +3009,29 @@
         <w:jc w:val="center"/>
       </w:pPr>
       <w:r>
+        <w:t>Cyrus</w:t>
+      </w:r>
+      <w:r>
+        <w:br/>
+        <w:t>That’s my queue. It was nice talking to you all. Enjoy your drink</w:t>
+      </w:r>
+    </w:p>
+    <w:p>
+      <w:pPr>
+        <w:spacing w:line="240" w:lineRule="auto"/>
+        <w:jc w:val="center"/>
+      </w:pPr>
+      <w:r>
+        <w:t>[Cyrus leaves the table.]</w:t>
+      </w:r>
+    </w:p>
+    <w:p>
+      <w:pPr>
+        <w:spacing w:line="240" w:lineRule="auto"/>
+        <w:jc w:val="center"/>
+      </w:pPr>
+      <w:r>
         <w:lastRenderedPageBreak/>
-        <w:t>Cyrus</w:t>
-      </w:r>
-      <w:r>
-        <w:br/>
-        <w:t>That’s my queue. It was nice talking to you all. Enjoy your drink</w:t>
-      </w:r>
-    </w:p>
-    <w:p>
-      <w:pPr>
-        <w:spacing w:line="240" w:lineRule="auto"/>
-        <w:jc w:val="center"/>
-      </w:pPr>
-      <w:r>
-        <w:t>[Cyrus leaves the table.]</w:t>
-      </w:r>
-    </w:p>
-    <w:p>
-      <w:pPr>
-        <w:spacing w:line="240" w:lineRule="auto"/>
-        <w:jc w:val="center"/>
-      </w:pPr>
-      <w:r>
         <w:t>[Player: Why did you make me take a picture of their feet?]</w:t>
       </w:r>
     </w:p>
@@ -3143,19 +3139,6 @@
     <w:p>
       <w:pPr>
         <w:spacing w:line="240" w:lineRule="auto"/>
-        <w:jc w:val="center"/>
-      </w:pPr>
-    </w:p>
-    <w:p>
-      <w:pPr>
-        <w:spacing w:line="240" w:lineRule="auto"/>
-        <w:jc w:val="center"/>
-      </w:pPr>
-    </w:p>
-    <w:p>
-      <w:pPr>
-        <w:spacing w:line="240" w:lineRule="auto"/>
-        <w:jc w:val="center"/>
       </w:pPr>
     </w:p>
     <w:p>

</xml_diff>